<commit_message>
created xml, xsd and wdsl files
</commit_message>
<xml_diff>
--- a/README.docx
+++ b/README.docx
@@ -1556,8 +1556,6 @@
           <w:lang w:eastAsia="cs-CZ"/>
         </w:rPr>
       </w:pPr>
-      <w:bookmarkStart w:id="0" w:name="_GoBack"/>
-      <w:bookmarkEnd w:id="0"/>
     </w:p>
     <w:p>
       <w:pPr>
@@ -1983,43 +1981,7 @@
             <w:u w:val="single"/>
             <w:lang w:eastAsia="cs-CZ"/>
           </w:rPr>
-          <w:t>https://ww</w:t>
-        </w:r>
-        <w:r>
-          <w:rPr>
-            <w:rFonts w:ascii="Calibri" w:eastAsia="Times New Roman" w:hAnsi="Calibri" w:cs="Calibri"/>
-            <w:color w:val="1155CC"/>
-            <w:u w:val="single"/>
-            <w:lang w:eastAsia="cs-CZ"/>
-          </w:rPr>
-          <w:t>w</w:t>
-        </w:r>
-        <w:r>
-          <w:rPr>
-            <w:rFonts w:ascii="Calibri" w:eastAsia="Times New Roman" w:hAnsi="Calibri" w:cs="Calibri"/>
-            <w:color w:val="1155CC"/>
-            <w:u w:val="single"/>
-            <w:lang w:eastAsia="cs-CZ"/>
-          </w:rPr>
-          <w:t>.freeformatt</w:t>
-        </w:r>
-        <w:r>
-          <w:rPr>
-            <w:rFonts w:ascii="Calibri" w:eastAsia="Times New Roman" w:hAnsi="Calibri" w:cs="Calibri"/>
-            <w:color w:val="1155CC"/>
-            <w:u w:val="single"/>
-            <w:lang w:eastAsia="cs-CZ"/>
-          </w:rPr>
-          <w:t>e</w:t>
-        </w:r>
-        <w:r>
-          <w:rPr>
-            <w:rFonts w:ascii="Calibri" w:eastAsia="Times New Roman" w:hAnsi="Calibri" w:cs="Calibri"/>
-            <w:color w:val="1155CC"/>
-            <w:u w:val="single"/>
-            <w:lang w:eastAsia="cs-CZ"/>
-          </w:rPr>
-          <w:t>r.com/xsl-transformer.html</w:t>
+          <w:t>https://www.freeformatter.com/xsl-transformer.html</w:t>
         </w:r>
       </w:hyperlink>
       <w:r>
@@ -2030,6 +1992,8 @@
         </w:rPr>
         <w:t>, využívám tam i ty validátory atd. co tam můžete dohledat v levém sloupečku</w:t>
       </w:r>
+      <w:bookmarkStart w:id="0" w:name="_GoBack"/>
+      <w:bookmarkEnd w:id="0"/>
     </w:p>
     <w:p>
       <w:pPr>
@@ -2088,13 +2052,15 @@
         <w:rPr>
           <w:rFonts w:ascii="Calibri" w:eastAsia="Times New Roman" w:hAnsi="Calibri" w:cs="Calibri"/>
           <w:color w:val="222222"/>
-          <w:lang w:eastAsia="cs-CZ"/>
-        </w:rPr>
-      </w:pPr>
-      <w:r>
-        <w:rPr>
-          <w:rFonts w:ascii="Calibri" w:eastAsia="Times New Roman" w:hAnsi="Calibri" w:cs="Calibri"/>
-          <w:color w:val="222222"/>
+          <w:highlight w:val="green"/>
+          <w:lang w:eastAsia="cs-CZ"/>
+        </w:rPr>
+      </w:pPr>
+      <w:r>
+        <w:rPr>
+          <w:rFonts w:ascii="Calibri" w:eastAsia="Times New Roman" w:hAnsi="Calibri" w:cs="Calibri"/>
+          <w:color w:val="222222"/>
+          <w:highlight w:val="green"/>
           <w:lang w:eastAsia="cs-CZ"/>
         </w:rPr>
         <w:t>Upravte vaše XSLT tak, aby se ve flat databázi zobrazovaly pouze položky, které stojí méně než 5000 (porovnávejte v xslt </w:t>
@@ -2105,6 +2071,7 @@
           <w:i/>
           <w:iCs/>
           <w:color w:val="222222"/>
+          <w:highlight w:val="green"/>
           <w:lang w:eastAsia="cs-CZ"/>
         </w:rPr>
         <w:t>price</w:t>
@@ -2113,6 +2080,7 @@
         <w:rPr>
           <w:rFonts w:ascii="Calibri" w:eastAsia="Times New Roman" w:hAnsi="Calibri" w:cs="Calibri"/>
           <w:color w:val="222222"/>
+          <w:highlight w:val="green"/>
           <w:lang w:eastAsia="cs-CZ"/>
         </w:rPr>
         <w:t> oproti nastavenému thresholdu, zde těch 5000 – pokud máte ceny jen nad 5000 nebo naopak pod 5000, použijte práh takový, aby výstup byl jen podmnožinou původní množiny, ale zároveň počet položek &gt;= 2).</w:t>
@@ -2126,6 +2094,7 @@
         <w:rPr>
           <w:rFonts w:ascii="Calibri" w:eastAsia="Times New Roman" w:hAnsi="Calibri" w:cs="Calibri"/>
           <w:color w:val="222222"/>
+          <w:highlight w:val="green"/>
           <w:lang w:eastAsia="cs-CZ"/>
         </w:rPr>
       </w:pPr>
@@ -2141,13 +2110,15 @@
         <w:rPr>
           <w:rFonts w:ascii="Calibri" w:eastAsia="Times New Roman" w:hAnsi="Calibri" w:cs="Calibri"/>
           <w:color w:val="222222"/>
-          <w:lang w:eastAsia="cs-CZ"/>
-        </w:rPr>
-      </w:pPr>
-      <w:r>
-        <w:rPr>
-          <w:rFonts w:ascii="Calibri" w:eastAsia="Times New Roman" w:hAnsi="Calibri" w:cs="Calibri"/>
-          <w:color w:val="222222"/>
+          <w:highlight w:val="green"/>
+          <w:lang w:eastAsia="cs-CZ"/>
+        </w:rPr>
+      </w:pPr>
+      <w:r>
+        <w:rPr>
+          <w:rFonts w:ascii="Calibri" w:eastAsia="Times New Roman" w:hAnsi="Calibri" w:cs="Calibri"/>
+          <w:color w:val="222222"/>
+          <w:highlight w:val="green"/>
           <w:lang w:eastAsia="cs-CZ"/>
         </w:rPr>
         <w:t>Upravte XSLT pro původní flat databázi tak, aby se zobrazovaly pouze položky, jejichž název obsahuje písmeno „a“ (je jedno zda velké nebo malé).</w:t>

</xml_diff>